<commit_message>
minor change to instructions
git-svn-id: svn://127.0.0.1/Core@7248 17c802ae-cbca-534c-9e8e-6d19a4926c45
</commit_message>
<xml_diff>
--- a/trunk/doc/readme_nm_4400_fix24.docx
+++ b/trunk/doc/readme_nm_4400_fix24.docx
@@ -444,14 +444,6 @@
         <w:gridCol w:w="6662"/>
       </w:tblGrid>
       <w:tr>
-        <w:tblPrEx>
-          <w:tblCellMar>
-            <w:top w:w="0" w:type="dxa"/>
-            <w:left w:w="0" w:type="dxa"/>
-            <w:bottom w:w="0" w:type="dxa"/>
-            <w:right w:w="0" w:type="dxa"/>
-          </w:tblCellMar>
-        </w:tblPrEx>
         <w:trPr>
           <w:cantSplit/>
           <w:tblHeader/>
@@ -536,14 +528,6 @@
         </w:tc>
       </w:tr>
       <w:tr>
-        <w:tblPrEx>
-          <w:tblCellMar>
-            <w:top w:w="0" w:type="dxa"/>
-            <w:left w:w="0" w:type="dxa"/>
-            <w:bottom w:w="0" w:type="dxa"/>
-            <w:right w:w="0" w:type="dxa"/>
-          </w:tblCellMar>
-        </w:tblPrEx>
         <w:trPr>
           <w:cantSplit/>
           <w:tblHeader/>
@@ -612,21 +596,7 @@
                 <w:sz w:val="16"/>
                 <w:szCs w:val="16"/>
               </w:rPr>
-              <w:t>Unzip nm_4400_fix</w:t>
-            </w:r>
-            <w:r>
-              <w:rPr>
-                <w:sz w:val="16"/>
-                <w:szCs w:val="16"/>
-              </w:rPr>
-              <w:t>24</w:t>
-            </w:r>
-            <w:r>
-              <w:rPr>
-                <w:sz w:val="16"/>
-                <w:szCs w:val="16"/>
-              </w:rPr>
-              <w:t>.zip to a staging folder.</w:t>
+              <w:t>Unzip nm_4400_fix24.zip to a staging folder.</w:t>
             </w:r>
           </w:p>
           <w:p>
@@ -651,23 +621,7 @@
                 <w:sz w:val="16"/>
                 <w:szCs w:val="16"/>
               </w:rPr>
-              <w:t>Go to the relevant exor\bin directory on the Oracle Application Server and rename the following</w:t>
-            </w:r>
-          </w:p>
-          <w:p>
-            <w:pPr>
-              <w:pStyle w:val="Default"/>
-              <w:rPr>
-                <w:sz w:val="16"/>
-                <w:szCs w:val="16"/>
-              </w:rPr>
-            </w:pPr>
-            <w:r>
-              <w:rPr>
-                <w:sz w:val="16"/>
-                <w:szCs w:val="16"/>
-              </w:rPr>
-              <w:t xml:space="preserve"> file:- </w:t>
+              <w:t xml:space="preserve">Log onto SQL*PLUS as the Highways Owner with the staging folder as the working directory. </w:t>
             </w:r>
           </w:p>
           <w:p>
@@ -692,73 +646,35 @@
                 <w:sz w:val="16"/>
                 <w:szCs w:val="16"/>
               </w:rPr>
-              <w:t xml:space="preserve">nm0575.fmx to nm0575_old.fmx </w:t>
+              <w:t>At the prompt type "START nm_4</w:t>
             </w:r>
-          </w:p>
-          <w:p>
-            <w:pPr>
-              <w:pStyle w:val="Default"/>
-              <w:rPr>
-                <w:sz w:val="16"/>
-                <w:szCs w:val="16"/>
-              </w:rPr>
-            </w:pPr>
-          </w:p>
-          <w:p>
-            <w:pPr>
-              <w:pStyle w:val="Default"/>
-              <w:rPr>
-                <w:sz w:val="16"/>
-                <w:szCs w:val="16"/>
-              </w:rPr>
-            </w:pPr>
             <w:r>
               <w:rPr>
                 <w:sz w:val="16"/>
                 <w:szCs w:val="16"/>
               </w:rPr>
-              <w:t xml:space="preserve">Then copy in the new version of this file from the staging folder. </w:t>
+              <w:t>400</w:t>
             </w:r>
-          </w:p>
-          <w:p>
-            <w:pPr>
-              <w:pStyle w:val="Default"/>
-              <w:rPr>
-                <w:sz w:val="16"/>
-                <w:szCs w:val="16"/>
-              </w:rPr>
-            </w:pPr>
-          </w:p>
-          <w:p>
-            <w:pPr>
-              <w:pStyle w:val="Default"/>
-              <w:rPr>
-                <w:sz w:val="16"/>
-                <w:szCs w:val="16"/>
-              </w:rPr>
-            </w:pPr>
             <w:r>
               <w:rPr>
                 <w:sz w:val="16"/>
                 <w:szCs w:val="16"/>
               </w:rPr>
-              <w:t>Log onto SQL*PLUS as the Highways Owner with the staging folder as the working directory.</w:t>
+              <w:t>_fix</w:t>
             </w:r>
-          </w:p>
-          <w:p>
-            <w:pPr>
-              <w:pStyle w:val="Default"/>
-              <w:rPr>
-                <w:sz w:val="16"/>
-                <w:szCs w:val="16"/>
-              </w:rPr>
-            </w:pPr>
             <w:r>
               <w:rPr>
                 <w:sz w:val="16"/>
                 <w:szCs w:val="16"/>
               </w:rPr>
-              <w:t xml:space="preserve"> At the prompt type "START nm_4400_fix13.sql" and press return. </w:t>
+              <w:t>24</w:t>
+            </w:r>
+            <w:r>
+              <w:rPr>
+                <w:sz w:val="16"/>
+                <w:szCs w:val="16"/>
+              </w:rPr>
+              <w:t xml:space="preserve">.sql" and press return. </w:t>
             </w:r>
           </w:p>
           <w:p>
@@ -789,14 +705,6 @@
         </w:tc>
       </w:tr>
       <w:tr>
-        <w:tblPrEx>
-          <w:tblCellMar>
-            <w:top w:w="0" w:type="dxa"/>
-            <w:left w:w="0" w:type="dxa"/>
-            <w:bottom w:w="0" w:type="dxa"/>
-            <w:right w:w="0" w:type="dxa"/>
-          </w:tblCellMar>
-        </w:tblPrEx>
         <w:trPr>
           <w:cantSplit/>
           <w:tblHeader/>
@@ -872,14 +780,6 @@
         </w:tc>
       </w:tr>
       <w:tr>
-        <w:tblPrEx>
-          <w:tblCellMar>
-            <w:top w:w="0" w:type="dxa"/>
-            <w:left w:w="0" w:type="dxa"/>
-            <w:bottom w:w="0" w:type="dxa"/>
-            <w:right w:w="0" w:type="dxa"/>
-          </w:tblCellMar>
-        </w:tblPrEx>
         <w:trPr>
           <w:cantSplit/>
           <w:tblHeader/>
@@ -958,20 +858,23 @@
                 <w:sz w:val="16"/>
                 <w:szCs w:val="16"/>
               </w:rPr>
-              <w:t xml:space="preserve">Follow the instructions in the readme file. </w:t>
+              <w:t>Follow the instructions in the readme fi</w:t>
+            </w:r>
+            <w:bookmarkStart w:id="0" w:name="_GoBack"/>
+            <w:bookmarkEnd w:id="0"/>
+            <w:r>
+              <w:rPr>
+                <w:rFonts w:ascii="Calibri" w:hAnsi="Calibri" w:cs="Calibri"/>
+                <w:color w:val="000000"/>
+                <w:sz w:val="16"/>
+                <w:szCs w:val="16"/>
+              </w:rPr>
+              <w:t xml:space="preserve">le. </w:t>
             </w:r>
           </w:p>
         </w:tc>
       </w:tr>
       <w:tr>
-        <w:tblPrEx>
-          <w:tblCellMar>
-            <w:top w:w="0" w:type="dxa"/>
-            <w:left w:w="0" w:type="dxa"/>
-            <w:bottom w:w="0" w:type="dxa"/>
-            <w:right w:w="0" w:type="dxa"/>
-          </w:tblCellMar>
-        </w:tblPrEx>
         <w:trPr>
           <w:cantSplit/>
           <w:tblHeader/>
@@ -1056,14 +959,6 @@
         </w:tc>
       </w:tr>
       <w:tr>
-        <w:tblPrEx>
-          <w:tblCellMar>
-            <w:top w:w="0" w:type="dxa"/>
-            <w:left w:w="0" w:type="dxa"/>
-            <w:bottom w:w="0" w:type="dxa"/>
-            <w:right w:w="0" w:type="dxa"/>
-          </w:tblCellMar>
-        </w:tblPrEx>
         <w:trPr>
           <w:cantSplit/>
           <w:tblHeader/>
@@ -1148,14 +1043,6 @@
         </w:tc>
       </w:tr>
       <w:tr>
-        <w:tblPrEx>
-          <w:tblCellMar>
-            <w:top w:w="0" w:type="dxa"/>
-            <w:left w:w="0" w:type="dxa"/>
-            <w:bottom w:w="0" w:type="dxa"/>
-            <w:right w:w="0" w:type="dxa"/>
-          </w:tblCellMar>
-        </w:tblPrEx>
         <w:trPr>
           <w:cantSplit/>
           <w:tblHeader/>
@@ -1240,14 +1127,6 @@
         </w:tc>
       </w:tr>
       <w:tr>
-        <w:tblPrEx>
-          <w:tblCellMar>
-            <w:top w:w="0" w:type="dxa"/>
-            <w:left w:w="0" w:type="dxa"/>
-            <w:bottom w:w="0" w:type="dxa"/>
-            <w:right w:w="0" w:type="dxa"/>
-          </w:tblCellMar>
-        </w:tblPrEx>
         <w:trPr>
           <w:cantSplit/>
           <w:tblHeader/>
@@ -1328,8 +1207,6 @@
               </w:rPr>
               <w:t>Initially implement on a test environment</w:t>
             </w:r>
-            <w:bookmarkStart w:id="0" w:name="_GoBack"/>
-            <w:bookmarkEnd w:id="0"/>
           </w:p>
         </w:tc>
       </w:tr>
@@ -1407,14 +1284,6 @@
         <w:gridCol w:w="1275"/>
       </w:tblGrid>
       <w:tr>
-        <w:tblPrEx>
-          <w:tblCellMar>
-            <w:top w:w="0" w:type="dxa"/>
-            <w:left w:w="0" w:type="dxa"/>
-            <w:bottom w:w="0" w:type="dxa"/>
-            <w:right w:w="0" w:type="dxa"/>
-          </w:tblCellMar>
-        </w:tblPrEx>
         <w:trPr>
           <w:cantSplit/>
           <w:tblHeader/>
@@ -1501,14 +1370,6 @@
         </w:tc>
       </w:tr>
       <w:tr>
-        <w:tblPrEx>
-          <w:tblCellMar>
-            <w:top w:w="0" w:type="dxa"/>
-            <w:left w:w="0" w:type="dxa"/>
-            <w:bottom w:w="0" w:type="dxa"/>
-            <w:right w:w="0" w:type="dxa"/>
-          </w:tblCellMar>
-        </w:tblPrEx>
         <w:trPr>
           <w:cantSplit/>
         </w:trPr>
@@ -1875,14 +1736,6 @@
         <w:gridCol w:w="1134"/>
       </w:tblGrid>
       <w:tr>
-        <w:tblPrEx>
-          <w:tblCellMar>
-            <w:top w:w="0" w:type="dxa"/>
-            <w:left w:w="0" w:type="dxa"/>
-            <w:bottom w:w="0" w:type="dxa"/>
-            <w:right w:w="0" w:type="dxa"/>
-          </w:tblCellMar>
-        </w:tblPrEx>
         <w:trPr>
           <w:cantSplit/>
           <w:tblHeader/>
@@ -2065,14 +1918,6 @@
         </w:tc>
       </w:tr>
       <w:tr>
-        <w:tblPrEx>
-          <w:tblCellMar>
-            <w:top w:w="0" w:type="dxa"/>
-            <w:left w:w="0" w:type="dxa"/>
-            <w:bottom w:w="0" w:type="dxa"/>
-            <w:right w:w="0" w:type="dxa"/>
-          </w:tblCellMar>
-        </w:tblPrEx>
         <w:trPr>
           <w:cantSplit/>
         </w:trPr>
@@ -2148,16 +1993,7 @@
                 <w:sz w:val="16"/>
                 <w:szCs w:val="16"/>
               </w:rPr>
-              <w:t>Asset locations that may span multiple parts over a singular datum should be aggregated into one record when displayed relative to a linear route. This became apparent when parts of an asset were being closed and by setting the date back shows the multiple</w:t>
-            </w:r>
-            <w:r>
-              <w:rPr>
-                <w:rFonts w:ascii="Calibri" w:hAnsi="Calibri" w:cs="Calibri"/>
-                <w:color w:val="000000"/>
-                <w:sz w:val="16"/>
-                <w:szCs w:val="16"/>
-              </w:rPr>
-              <w:t xml:space="preserve"> connected parts. Prior to the fix, the route measures of the asset were not assembled into a singular row and measures were not reliable.</w:t>
+              <w:t>Asset locations that may span multiple parts over a singular datum should be aggregated into one record when displayed relative to a linear route. This became apparent when parts of an asset were being closed and by setting the date back shows the multiple connected parts. Prior to the fix, the route measures of the asset were not assembled into a singular row and measures were not reliable.</w:t>
             </w:r>
           </w:p>
         </w:tc>
@@ -2272,16 +2108,7 @@
         <w:sz w:val="14"/>
         <w:szCs w:val="14"/>
       </w:rPr>
-      <w:t>©</w:t>
-    </w:r>
-    <w:r>
-      <w:rPr>
-        <w:rFonts w:ascii="Arial" w:hAnsi="Arial" w:cs="Arial"/>
-        <w:color w:val="000000"/>
-        <w:sz w:val="14"/>
-        <w:szCs w:val="14"/>
-      </w:rPr>
-      <w:t xml:space="preserve"> </w:t>
+      <w:t xml:space="preserve">© </w:t>
     </w:r>
     <w:r>
       <w:rPr>

</xml_diff>

<commit_message>
replaced implementation instructions in the appropriate text field in the details as requested
git-svn-id: svn://127.0.0.1/Core@7250 17c802ae-cbca-534c-9e8e-6d19a4926c45
</commit_message>
<xml_diff>
--- a/trunk/doc/readme_nm_4400_fix24.docx
+++ b/trunk/doc/readme_nm_4400_fix24.docx
@@ -596,110 +596,23 @@
                 <w:sz w:val="16"/>
                 <w:szCs w:val="16"/>
               </w:rPr>
-              <w:t>Unzip nm_4400_fix24.zip to a staging folder.</w:t>
-            </w:r>
-          </w:p>
-          <w:p>
-            <w:pPr>
-              <w:pStyle w:val="Default"/>
-              <w:rPr>
-                <w:sz w:val="16"/>
-                <w:szCs w:val="16"/>
-              </w:rPr>
-            </w:pPr>
-          </w:p>
-          <w:p>
-            <w:pPr>
-              <w:pStyle w:val="Default"/>
-              <w:rPr>
-                <w:sz w:val="16"/>
-                <w:szCs w:val="16"/>
-              </w:rPr>
-            </w:pPr>
-            <w:r>
-              <w:rPr>
-                <w:sz w:val="16"/>
-                <w:szCs w:val="16"/>
-              </w:rPr>
-              <w:t xml:space="preserve">Log onto SQL*PLUS as the Highways Owner with the staging folder as the working directory. </w:t>
-            </w:r>
-          </w:p>
-          <w:p>
-            <w:pPr>
-              <w:pStyle w:val="Default"/>
-              <w:rPr>
-                <w:sz w:val="16"/>
-                <w:szCs w:val="16"/>
-              </w:rPr>
-            </w:pPr>
-          </w:p>
-          <w:p>
-            <w:pPr>
-              <w:pStyle w:val="Default"/>
-              <w:rPr>
-                <w:sz w:val="16"/>
-                <w:szCs w:val="16"/>
-              </w:rPr>
-            </w:pPr>
-            <w:r>
-              <w:rPr>
-                <w:sz w:val="16"/>
-                <w:szCs w:val="16"/>
-              </w:rPr>
-              <w:t>At the prompt type "START nm_4</w:t>
+              <w:t xml:space="preserve"> </w:t>
             </w:r>
             <w:r>
               <w:rPr>
                 <w:sz w:val="16"/>
                 <w:szCs w:val="16"/>
               </w:rPr>
-              <w:t>400</w:t>
+              <w:t>A server fix to enable improved aggregation of datum-</w:t>
             </w:r>
+            <w:bookmarkStart w:id="0" w:name="_GoBack"/>
+            <w:bookmarkEnd w:id="0"/>
             <w:r>
               <w:rPr>
                 <w:sz w:val="16"/>
                 <w:szCs w:val="16"/>
               </w:rPr>
-              <w:t>_fix</w:t>
-            </w:r>
-            <w:r>
-              <w:rPr>
-                <w:sz w:val="16"/>
-                <w:szCs w:val="16"/>
-              </w:rPr>
-              <w:t>24</w:t>
-            </w:r>
-            <w:r>
-              <w:rPr>
-                <w:sz w:val="16"/>
-                <w:szCs w:val="16"/>
-              </w:rPr>
-              <w:t xml:space="preserve">.sql" and press return. </w:t>
-            </w:r>
-          </w:p>
-          <w:p>
-            <w:pPr>
-              <w:pStyle w:val="Default"/>
-              <w:rPr>
-                <w:sz w:val="16"/>
-                <w:szCs w:val="16"/>
-              </w:rPr>
-            </w:pPr>
-          </w:p>
-          <w:p>
-            <w:pPr>
-              <w:pStyle w:val="Default"/>
-              <w:rPr>
-                <w:sz w:val="16"/>
-                <w:szCs w:val="16"/>
-              </w:rPr>
-            </w:pPr>
-            <w:r>
-              <w:rPr>
-                <w:sz w:val="16"/>
-                <w:szCs w:val="16"/>
-              </w:rPr>
-              <w:t xml:space="preserve">Exit SQL*PLUS. </w:t>
+              <w:t>contiguous  asset locations over a route</w:t>
             </w:r>
           </w:p>
         </w:tc>
@@ -837,13 +750,88 @@
           </w:tcPr>
           <w:p>
             <w:pPr>
+              <w:pStyle w:val="Default"/>
+              <w:rPr>
+                <w:sz w:val="16"/>
+                <w:szCs w:val="16"/>
+              </w:rPr>
+            </w:pPr>
+            <w:r>
+              <w:rPr>
+                <w:sz w:val="16"/>
+                <w:szCs w:val="16"/>
+              </w:rPr>
+              <w:t>Unzip nm_4400_fix24.zip to a staging folder.</w:t>
+            </w:r>
+          </w:p>
+          <w:p>
+            <w:pPr>
+              <w:pStyle w:val="Default"/>
+              <w:rPr>
+                <w:sz w:val="16"/>
+                <w:szCs w:val="16"/>
+              </w:rPr>
+            </w:pPr>
+          </w:p>
+          <w:p>
+            <w:pPr>
+              <w:pStyle w:val="Default"/>
+              <w:rPr>
+                <w:sz w:val="16"/>
+                <w:szCs w:val="16"/>
+              </w:rPr>
+            </w:pPr>
+            <w:r>
+              <w:rPr>
+                <w:sz w:val="16"/>
+                <w:szCs w:val="16"/>
+              </w:rPr>
+              <w:t xml:space="preserve">Log onto SQL*PLUS as the Highways Owner with the staging folder as the working directory. </w:t>
+            </w:r>
+          </w:p>
+          <w:p>
+            <w:pPr>
+              <w:pStyle w:val="Default"/>
+              <w:rPr>
+                <w:sz w:val="16"/>
+                <w:szCs w:val="16"/>
+              </w:rPr>
+            </w:pPr>
+          </w:p>
+          <w:p>
+            <w:pPr>
+              <w:pStyle w:val="Default"/>
+              <w:rPr>
+                <w:sz w:val="16"/>
+                <w:szCs w:val="16"/>
+              </w:rPr>
+            </w:pPr>
+            <w:r>
+              <w:rPr>
+                <w:sz w:val="16"/>
+                <w:szCs w:val="16"/>
+              </w:rPr>
+              <w:t xml:space="preserve">At the prompt type "START nm_4400_fix24.sql" and press return. </w:t>
+            </w:r>
+          </w:p>
+          <w:p>
+            <w:pPr>
+              <w:pStyle w:val="Default"/>
+              <w:rPr>
+                <w:sz w:val="16"/>
+                <w:szCs w:val="16"/>
+              </w:rPr>
+            </w:pPr>
+          </w:p>
+          <w:p>
+            <w:pPr>
               <w:keepLines/>
               <w:widowControl w:val="0"/>
               <w:autoSpaceDE w:val="0"/>
               <w:autoSpaceDN w:val="0"/>
               <w:adjustRightInd w:val="0"/>
               <w:spacing w:after="0" w:line="240" w:lineRule="auto"/>
-              <w:ind w:left="118" w:right="96"/>
+              <w:ind w:right="96"/>
               <w:rPr>
                 <w:rFonts w:ascii="Arial" w:hAnsi="Arial" w:cs="Arial"/>
                 <w:color w:val="000000"/>
@@ -853,23 +841,10 @@
             </w:pPr>
             <w:r>
               <w:rPr>
-                <w:rFonts w:ascii="Calibri" w:hAnsi="Calibri" w:cs="Calibri"/>
-                <w:color w:val="000000"/>
                 <w:sz w:val="16"/>
                 <w:szCs w:val="16"/>
               </w:rPr>
-              <w:t>Follow the instructions in the readme fi</w:t>
-            </w:r>
-            <w:bookmarkStart w:id="0" w:name="_GoBack"/>
-            <w:bookmarkEnd w:id="0"/>
-            <w:r>
-              <w:rPr>
-                <w:rFonts w:ascii="Calibri" w:hAnsi="Calibri" w:cs="Calibri"/>
-                <w:color w:val="000000"/>
-                <w:sz w:val="16"/>
-                <w:szCs w:val="16"/>
-              </w:rPr>
-              <w:t xml:space="preserve">le. </w:t>
+              <w:t>Exit SQL*PLUS.</w:t>
             </w:r>
           </w:p>
         </w:tc>

</xml_diff>